<commit_message>
Made small changes to Quicknote 1
</commit_message>
<xml_diff>
--- a/Documentation/QN as Word/Quicknote_01_Luca_Frei.docx
+++ b/Documentation/QN as Word/Quicknote_01_Luca_Frei.docx
@@ -195,6 +195,9 @@
         <w:t xml:space="preserve"> </w:t>
       </w:r>
       <w:r>
+        <w:rPr>
+          <w:noProof/>
+        </w:rPr>
         <w:drawing>
           <wp:inline distT="0" distB="0" distL="0" distR="0" wp14:anchorId="62ED1E60" wp14:editId="1DF6ED56">
             <wp:extent cx="2196935" cy="1559433"/>
@@ -405,8 +408,6 @@
           </wp:inline>
         </w:drawing>
       </w:r>
-      <w:bookmarkStart w:id="0" w:name="_GoBack"/>
-      <w:bookmarkEnd w:id="0"/>
     </w:p>
     <w:p>
       <w:pPr>
@@ -1134,22 +1135,10 @@
       </w:r>
       <w:proofErr w:type="spellEnd"/>
       <w:r>
-        <w:t xml:space="preserve"> finde ich besonders spannend. Ich habe gar nicht gewusst, dass so etwas möglich ist bei Webseiten. </w:t>
-      </w:r>
-      <w:r>
-        <w:t xml:space="preserve">Allgemein finde ich die Idee ein Instagram Klon zu machen eine sehr spannende Aufgabe, da man sich ungefähr vorstellen kann was am Ende vorliegt. </w:t>
-      </w:r>
-      <w:r>
-        <w:t xml:space="preserve">Bei den nächsten </w:t>
-      </w:r>
-      <w:proofErr w:type="spellStart"/>
-      <w:r>
-        <w:t>Quicknotes</w:t>
-      </w:r>
-      <w:proofErr w:type="spellEnd"/>
-      <w:r>
-        <w:t xml:space="preserve"> möchte ich mich noch etwas besser darauf vorbereiten</w:t>
-      </w:r>
+        <w:t xml:space="preserve"> finde ich besonders spannend. Ich habe gar nicht gewusst, dass so etwas möglich ist bei Webseiten.</w:t>
+      </w:r>
+      <w:bookmarkStart w:id="0" w:name="_GoBack"/>
+      <w:bookmarkEnd w:id="0"/>
     </w:p>
     <w:p>
       <w:r>

</xml_diff>